<commit_message>
Final fixes personas + er diagram
</commit_message>
<xml_diff>
--- a/user personas.docx
+++ b/user personas.docx
@@ -15,6 +15,7 @@
       <w:r>
         <w:rPr>
           <w:rFonts w:ascii="Times New Roman" w:hAnsi="Times New Roman" w:cs="Times New Roman"/>
+          <w:noProof/>
           <w:color w:val="0000FF"/>
           <w:sz w:val="40"/>
           <w:szCs w:val="40"/>
@@ -209,7 +210,15 @@
           <w:szCs w:val="28"/>
           <w:lang w:val="en-GB"/>
         </w:rPr>
-        <w:t>RateMySandwich</w:t>
+        <w:t>Which</w:t>
+      </w:r>
+      <w:r>
+        <w:rPr>
+          <w:sz w:val="28"/>
+          <w:szCs w:val="28"/>
+          <w:lang w:val="en-GB"/>
+        </w:rPr>
+        <w:t>Sandwich</w:t>
       </w:r>
       <w:proofErr w:type="spellEnd"/>
       <w:r>
@@ -311,6 +320,7 @@
         <w:rPr>
           <w:rFonts w:ascii="Times New Roman" w:hAnsi="Times New Roman" w:cs="Times New Roman"/>
           <w:b/>
+          <w:noProof/>
           <w:sz w:val="40"/>
           <w:szCs w:val="40"/>
           <w:lang w:val="en-GB"/>
@@ -519,6 +529,8 @@
           <w:lang w:val="en-GB"/>
         </w:rPr>
       </w:pPr>
+      <w:bookmarkStart w:id="0" w:name="_GoBack"/>
+      <w:bookmarkEnd w:id="0"/>
     </w:p>
     <w:p>
       <w:pPr>
@@ -622,7 +634,15 @@
           <w:szCs w:val="28"/>
           <w:lang w:val="en-GB"/>
         </w:rPr>
-        <w:t>RateMySandwich</w:t>
+        <w:t>Which</w:t>
+      </w:r>
+      <w:r>
+        <w:rPr>
+          <w:sz w:val="28"/>
+          <w:szCs w:val="28"/>
+          <w:lang w:val="en-GB"/>
+        </w:rPr>
+        <w:t>Sandwich</w:t>
       </w:r>
       <w:proofErr w:type="spellEnd"/>
       <w:r>
@@ -736,6 +756,7 @@
         <w:rPr>
           <w:rFonts w:ascii="Times New Roman" w:hAnsi="Times New Roman" w:cs="Times New Roman"/>
           <w:b/>
+          <w:noProof/>
           <w:sz w:val="40"/>
           <w:szCs w:val="40"/>
           <w:lang w:val="en-GB"/>
@@ -950,17 +971,15 @@
     <w:p>
       <w:pPr>
         <w:rPr>
-          <w:rFonts w:ascii="Times New Roman" w:hAnsi="Times New Roman" w:cs="Times New Roman"/>
-          <w:sz w:val="28"/>
-          <w:szCs w:val="40"/>
-          <w:lang w:val="en-GB"/>
-        </w:rPr>
-      </w:pPr>
-      <w:r>
-        <w:rPr>
-          <w:rFonts w:ascii="Times New Roman" w:hAnsi="Times New Roman" w:cs="Times New Roman"/>
-          <w:sz w:val="28"/>
-          <w:szCs w:val="40"/>
+          <w:sz w:val="28"/>
+          <w:szCs w:val="28"/>
+          <w:lang w:val="en-GB"/>
+        </w:rPr>
+      </w:pPr>
+      <w:r>
+        <w:rPr>
+          <w:sz w:val="28"/>
+          <w:szCs w:val="28"/>
           <w:lang w:val="en-GB"/>
         </w:rPr>
         <w:t xml:space="preserve">Andrew has created his own </w:t>
@@ -968,9 +987,8 @@
       <w:proofErr w:type="spellStart"/>
       <w:r>
         <w:rPr>
-          <w:rFonts w:ascii="Times New Roman" w:hAnsi="Times New Roman" w:cs="Times New Roman"/>
-          <w:sz w:val="28"/>
-          <w:szCs w:val="40"/>
+          <w:sz w:val="28"/>
+          <w:szCs w:val="28"/>
           <w:lang w:val="en-GB"/>
         </w:rPr>
         <w:t>startup</w:t>
@@ -978,9 +996,8 @@
       <w:proofErr w:type="spellEnd"/>
       <w:r>
         <w:rPr>
-          <w:rFonts w:ascii="Times New Roman" w:hAnsi="Times New Roman" w:cs="Times New Roman"/>
-          <w:sz w:val="28"/>
-          <w:szCs w:val="40"/>
+          <w:sz w:val="28"/>
+          <w:szCs w:val="28"/>
           <w:lang w:val="en-GB"/>
         </w:rPr>
         <w:t xml:space="preserve"> 5 years ago which has since then experienced growing success. This comes at a price, as Andrew must work around 50 hours per week to ensure the well-being of his company. As a result, he does not have time to go out for lunch and often finds himself eating in his office. He has discovered </w:t>
@@ -988,55 +1005,33 @@
       <w:proofErr w:type="spellStart"/>
       <w:r>
         <w:rPr>
-          <w:rFonts w:ascii="Times New Roman" w:hAnsi="Times New Roman" w:cs="Times New Roman"/>
-          <w:sz w:val="28"/>
-          <w:szCs w:val="40"/>
-          <w:lang w:val="en-GB"/>
-        </w:rPr>
-        <w:t>RateMySandwich</w:t>
+          <w:sz w:val="28"/>
+          <w:szCs w:val="28"/>
+          <w:lang w:val="en-GB"/>
+        </w:rPr>
+        <w:t>Which</w:t>
+      </w:r>
+      <w:r>
+        <w:rPr>
+          <w:sz w:val="28"/>
+          <w:szCs w:val="28"/>
+          <w:lang w:val="en-GB"/>
+        </w:rPr>
+        <w:t>Sandwich</w:t>
       </w:r>
       <w:proofErr w:type="spellEnd"/>
       <w:r>
         <w:rPr>
-          <w:rFonts w:ascii="Times New Roman" w:hAnsi="Times New Roman" w:cs="Times New Roman"/>
-          <w:sz w:val="28"/>
-          <w:szCs w:val="40"/>
-          <w:lang w:val="en-GB"/>
-        </w:rPr>
-        <w:t xml:space="preserve"> when he reali</w:t>
-      </w:r>
-      <w:r>
-        <w:rPr>
-          <w:rFonts w:ascii="Times New Roman" w:hAnsi="Times New Roman" w:cs="Times New Roman"/>
-          <w:sz w:val="28"/>
-          <w:szCs w:val="40"/>
-          <w:lang w:val="en-GB"/>
-        </w:rPr>
-        <w:t>s</w:t>
-      </w:r>
-      <w:r>
-        <w:rPr>
-          <w:rFonts w:ascii="Times New Roman" w:hAnsi="Times New Roman" w:cs="Times New Roman"/>
-          <w:sz w:val="28"/>
-          <w:szCs w:val="40"/>
-          <w:lang w:val="en-GB"/>
-        </w:rPr>
-        <w:t>ed he was not</w:t>
-      </w:r>
-      <w:r>
-        <w:rPr>
-          <w:rFonts w:ascii="Times New Roman" w:hAnsi="Times New Roman" w:cs="Times New Roman"/>
-          <w:sz w:val="28"/>
-          <w:szCs w:val="40"/>
-          <w:lang w:val="en-GB"/>
-        </w:rPr>
-        <w:t xml:space="preserve"> having proper healthy meals, which was taking a toll on his efficiency at work. He decided to use this website to make himself a sandwich early in the morning before he left for work. His primary concern is the nutritional value of his meals, as he wants to make sure he remains productive. He </w:t>
-      </w:r>
-      <w:r>
-        <w:rPr>
-          <w:rFonts w:ascii="Times New Roman" w:hAnsi="Times New Roman" w:cs="Times New Roman"/>
-          <w:sz w:val="28"/>
-          <w:szCs w:val="40"/>
+          <w:sz w:val="28"/>
+          <w:szCs w:val="28"/>
+          <w:lang w:val="en-GB"/>
+        </w:rPr>
+        <w:t xml:space="preserve"> when he realised he was not having proper healthy meals, which was taking a toll on his efficiency at work. He decided to use this website to make himself a sandwich early in the morning before he left for work. His primary concern is the nutritional value of his meals, as he wants to make sure he remains productive. He </w:t>
+      </w:r>
+      <w:r>
+        <w:rPr>
+          <w:sz w:val="28"/>
+          <w:szCs w:val="28"/>
           <w:lang w:val="en-GB"/>
         </w:rPr>
         <w:t>also enjoys some variety in the different sandwiches he prepares for himself.</w:t>
@@ -1045,23 +1040,19 @@
     <w:p>
       <w:pPr>
         <w:rPr>
-          <w:rFonts w:ascii="Times New Roman" w:hAnsi="Times New Roman" w:cs="Times New Roman"/>
-          <w:sz w:val="28"/>
-          <w:szCs w:val="40"/>
-          <w:lang w:val="en-GB"/>
-        </w:rPr>
-      </w:pPr>
-      <w:r>
-        <w:rPr>
-          <w:rFonts w:ascii="Times New Roman" w:hAnsi="Times New Roman" w:cs="Times New Roman"/>
-          <w:sz w:val="28"/>
-          <w:szCs w:val="40"/>
+          <w:sz w:val="28"/>
+          <w:szCs w:val="28"/>
+          <w:lang w:val="en-GB"/>
+        </w:rPr>
+      </w:pPr>
+      <w:r>
+        <w:rPr>
+          <w:sz w:val="28"/>
+          <w:szCs w:val="28"/>
           <w:lang w:val="en-GB"/>
         </w:rPr>
         <w:t>He is not afraid to purchase high quality ingredients to prepare his meals, although they often come at a higher price. However, he will avoid sandwiches with too many ingredients, or unclear preparation instructions (i.e. No pictures) as his time in the morning is also very limited.</w:t>
       </w:r>
-      <w:bookmarkStart w:id="0" w:name="_GoBack"/>
-      <w:bookmarkEnd w:id="0"/>
     </w:p>
     <w:sectPr>
       <w:pgSz w:w="11906" w:h="16838"/>

</xml_diff>

<commit_message>
Personas: removed NV & Category mentions
</commit_message>
<xml_diff>
--- a/user personas.docx
+++ b/user personas.docx
@@ -1,6 +1,6 @@
 
 <file path=word/document.xml><?xml version="1.0" encoding="utf-8"?>
-<w:document xmlns:wpc="http://schemas.microsoft.com/office/word/2010/wordprocessingCanvas" xmlns:cx="http://schemas.microsoft.com/office/drawing/2014/chartex" xmlns:cx1="http://schemas.microsoft.com/office/drawing/2015/9/8/chartex" xmlns:cx2="http://schemas.microsoft.com/office/drawing/2015/10/21/chartex" xmlns:cx3="http://schemas.microsoft.com/office/drawing/2016/5/9/chartex" xmlns:cx4="http://schemas.microsoft.com/office/drawing/2016/5/10/chartex" xmlns:cx5="http://schemas.microsoft.com/office/drawing/2016/5/11/chartex" xmlns:cx6="http://schemas.microsoft.com/office/drawing/2016/5/12/chartex" xmlns:cx7="http://schemas.microsoft.com/office/drawing/2016/5/13/chartex" xmlns:cx8="http://schemas.microsoft.com/office/drawing/2016/5/14/chartex" xmlns:mc="http://schemas.openxmlformats.org/markup-compatibility/2006" xmlns:aink="http://schemas.microsoft.com/office/drawing/2016/ink" xmlns:am3d="http://schemas.microsoft.com/office/drawing/2017/model3d" xmlns:o="urn:schemas-microsoft-com:office:office" xmlns:r="http://schemas.openxmlformats.org/officeDocument/2006/relationships" xmlns:m="http://schemas.openxmlformats.org/officeDocument/2006/math" xmlns:v="urn:schemas-microsoft-com:vml" xmlns:wp14="http://schemas.microsoft.com/office/word/2010/wordprocessingDrawing" xmlns:wp="http://schemas.openxmlformats.org/drawingml/2006/wordprocessingDrawing" xmlns:w10="urn:schemas-microsoft-com:office:word" xmlns:w="http://schemas.openxmlformats.org/wordprocessingml/2006/main" xmlns:w14="http://schemas.microsoft.com/office/word/2010/wordml" xmlns:w15="http://schemas.microsoft.com/office/word/2012/wordml" xmlns:w16cid="http://schemas.microsoft.com/office/word/2016/wordml/cid" xmlns:w16se="http://schemas.microsoft.com/office/word/2015/wordml/symex" xmlns:wpg="http://schemas.microsoft.com/office/word/2010/wordprocessingGroup" xmlns:wpi="http://schemas.microsoft.com/office/word/2010/wordprocessingInk" xmlns:wne="http://schemas.microsoft.com/office/word/2006/wordml" xmlns:wps="http://schemas.microsoft.com/office/word/2010/wordprocessingShape" mc:Ignorable="w14 w15 w16se w16cid wp14">
+<w:document xmlns:wpc="http://schemas.microsoft.com/office/word/2010/wordprocessingCanvas" xmlns:mc="http://schemas.openxmlformats.org/markup-compatibility/2006" xmlns:o="urn:schemas-microsoft-com:office:office" xmlns:r="http://schemas.openxmlformats.org/officeDocument/2006/relationships" xmlns:m="http://schemas.openxmlformats.org/officeDocument/2006/math" xmlns:v="urn:schemas-microsoft-com:vml" xmlns:wp14="http://schemas.microsoft.com/office/word/2010/wordprocessingDrawing" xmlns:wp="http://schemas.openxmlformats.org/drawingml/2006/wordprocessingDrawing" xmlns:w10="urn:schemas-microsoft-com:office:word" xmlns:w="http://schemas.openxmlformats.org/wordprocessingml/2006/main" xmlns:w14="http://schemas.microsoft.com/office/word/2010/wordml" xmlns:w15="http://schemas.microsoft.com/office/word/2012/wordml" xmlns:wpg="http://schemas.microsoft.com/office/word/2010/wordprocessingGroup" xmlns:wpi="http://schemas.microsoft.com/office/word/2010/wordprocessingInk" xmlns:wne="http://schemas.microsoft.com/office/word/2006/wordml" xmlns:wps="http://schemas.microsoft.com/office/word/2010/wordprocessingShape" mc:Ignorable="w14 w15 wp14">
   <w:body>
     <w:p>
       <w:pPr>
@@ -19,7 +19,7 @@
           <w:color w:val="0000FF"/>
           <w:sz w:val="40"/>
           <w:szCs w:val="40"/>
-          <w:lang w:val="en-GB"/>
+          <w:lang w:val="en-GB" w:eastAsia="en-GB"/>
         </w:rPr>
         <w:drawing>
           <wp:anchor distT="0" distB="0" distL="114300" distR="114300" simplePos="0" relativeHeight="251658240" behindDoc="1" locked="0" layoutInCell="1" allowOverlap="1">
@@ -104,29 +104,7 @@
           <w:szCs w:val="40"/>
           <w:lang w:val="en-GB"/>
         </w:rPr>
-        <w:t xml:space="preserve">Krishna </w:t>
-      </w:r>
-      <w:proofErr w:type="spellStart"/>
-      <w:r>
-        <w:rPr>
-          <w:rFonts w:ascii="Times New Roman" w:hAnsi="Times New Roman" w:cs="Times New Roman"/>
-          <w:b/>
-          <w:sz w:val="40"/>
-          <w:szCs w:val="40"/>
-          <w:lang w:val="en-GB"/>
-        </w:rPr>
-        <w:t>Burak</w:t>
-      </w:r>
-      <w:proofErr w:type="spellEnd"/>
-      <w:r>
-        <w:rPr>
-          <w:rFonts w:ascii="Times New Roman" w:hAnsi="Times New Roman" w:cs="Times New Roman"/>
-          <w:b/>
-          <w:sz w:val="40"/>
-          <w:szCs w:val="40"/>
-          <w:lang w:val="en-GB"/>
-        </w:rPr>
-        <w:t xml:space="preserve"> Guillory, 51</w:t>
+        <w:t>Krishna Burak Guillory, 51</w:t>
       </w:r>
     </w:p>
     <w:p>
@@ -203,7 +181,6 @@
         </w:rPr>
         <w:t xml:space="preserve">Krishna likes to keep an eye on </w:t>
       </w:r>
-      <w:proofErr w:type="spellStart"/>
       <w:r>
         <w:rPr>
           <w:sz w:val="28"/>
@@ -218,27 +195,8 @@
           <w:szCs w:val="28"/>
           <w:lang w:val="en-GB"/>
         </w:rPr>
-        <w:t>Sandwich</w:t>
-      </w:r>
-      <w:proofErr w:type="spellEnd"/>
-      <w:r>
-        <w:rPr>
-          <w:sz w:val="28"/>
-          <w:szCs w:val="28"/>
-          <w:lang w:val="en-GB"/>
-        </w:rPr>
-        <w:t xml:space="preserve"> as he likes to update his menu with new options to please his customers. He is looking for innovative yet </w:t>
-      </w:r>
-      <w:proofErr w:type="gramStart"/>
-      <w:r>
-        <w:rPr>
-          <w:sz w:val="28"/>
-          <w:szCs w:val="28"/>
-          <w:lang w:val="en-GB"/>
-        </w:rPr>
-        <w:t>simple</w:t>
-      </w:r>
-      <w:proofErr w:type="gramEnd"/>
+        <w:t>Sandwich as he likes to update his menu with new options to please his customers. He is looking for innovative yet simple</w:t>
+      </w:r>
       <w:r>
         <w:rPr>
           <w:sz w:val="28"/>
@@ -261,7 +219,25 @@
           <w:szCs w:val="28"/>
           <w:lang w:val="en-GB"/>
         </w:rPr>
-        <w:t xml:space="preserve"> to compete with the growing amount of rival fast-food chains. As he has a wide-range of customers, he is very interested in the different categories of sandwiches (vegan, vegetarian, halal</w:t>
+        <w:t xml:space="preserve"> to compete with the growing amount of rival fast-food chains. As he has a wide-range of customers, he is very interested in </w:t>
+      </w:r>
+      <w:r>
+        <w:rPr>
+          <w:sz w:val="28"/>
+          <w:szCs w:val="28"/>
+          <w:lang w:val="en-GB"/>
+        </w:rPr>
+        <w:t>discovering different type</w:t>
+      </w:r>
+      <w:bookmarkStart w:id="0" w:name="_GoBack"/>
+      <w:bookmarkEnd w:id="0"/>
+      <w:r>
+        <w:rPr>
+          <w:sz w:val="28"/>
+          <w:szCs w:val="28"/>
+          <w:lang w:val="en-GB"/>
+        </w:rPr>
+        <w:t xml:space="preserve"> of sandwiches (vegan, vegetarian, halal</w:t>
       </w:r>
       <w:r>
         <w:rPr>
@@ -323,7 +299,7 @@
           <w:noProof/>
           <w:sz w:val="40"/>
           <w:szCs w:val="40"/>
-          <w:lang w:val="en-GB"/>
+          <w:lang w:val="en-GB" w:eastAsia="en-GB"/>
         </w:rPr>
         <w:lastRenderedPageBreak/>
         <w:drawing>
@@ -415,7 +391,6 @@
           <w:lang w:val="en-GB"/>
         </w:rPr>
       </w:pPr>
-      <w:proofErr w:type="spellStart"/>
       <w:r>
         <w:rPr>
           <w:rFonts w:ascii="Times New Roman" w:hAnsi="Times New Roman" w:cs="Times New Roman"/>
@@ -424,9 +399,8 @@
           <w:szCs w:val="40"/>
           <w:lang w:val="en-GB"/>
         </w:rPr>
-        <w:t>Suzana</w:t>
-      </w:r>
-      <w:proofErr w:type="spellEnd"/>
+        <w:t xml:space="preserve">Suzana </w:t>
+      </w:r>
       <w:r>
         <w:rPr>
           <w:rFonts w:ascii="Times New Roman" w:hAnsi="Times New Roman" w:cs="Times New Roman"/>
@@ -435,7 +409,7 @@
           <w:szCs w:val="40"/>
           <w:lang w:val="en-GB"/>
         </w:rPr>
-        <w:t xml:space="preserve"> </w:t>
+        <w:t xml:space="preserve">Maria </w:t>
       </w:r>
       <w:r>
         <w:rPr>
@@ -445,29 +419,7 @@
           <w:szCs w:val="40"/>
           <w:lang w:val="en-GB"/>
         </w:rPr>
-        <w:t xml:space="preserve">Maria </w:t>
-      </w:r>
-      <w:proofErr w:type="spellStart"/>
-      <w:r>
-        <w:rPr>
-          <w:rFonts w:ascii="Times New Roman" w:hAnsi="Times New Roman" w:cs="Times New Roman"/>
-          <w:b/>
-          <w:sz w:val="40"/>
-          <w:szCs w:val="40"/>
-          <w:lang w:val="en-GB"/>
-        </w:rPr>
-        <w:t>Havelka</w:t>
-      </w:r>
-      <w:proofErr w:type="spellEnd"/>
-      <w:r>
-        <w:rPr>
-          <w:rFonts w:ascii="Times New Roman" w:hAnsi="Times New Roman" w:cs="Times New Roman"/>
-          <w:b/>
-          <w:sz w:val="40"/>
-          <w:szCs w:val="40"/>
-          <w:lang w:val="en-GB"/>
-        </w:rPr>
-        <w:t>, 68</w:t>
+        <w:t>Havelka, 68</w:t>
       </w:r>
     </w:p>
     <w:p>
@@ -529,87 +481,39 @@
           <w:lang w:val="en-GB"/>
         </w:rPr>
       </w:pPr>
-      <w:bookmarkStart w:id="0" w:name="_GoBack"/>
-      <w:bookmarkEnd w:id="0"/>
-    </w:p>
-    <w:p>
-      <w:pPr>
-        <w:rPr>
-          <w:sz w:val="28"/>
-          <w:szCs w:val="28"/>
-          <w:lang w:val="en-GB"/>
-        </w:rPr>
-      </w:pPr>
-    </w:p>
-    <w:p>
-      <w:pPr>
-        <w:rPr>
-          <w:sz w:val="28"/>
-          <w:szCs w:val="28"/>
-          <w:lang w:val="en-GB"/>
-        </w:rPr>
-      </w:pPr>
-      <w:proofErr w:type="spellStart"/>
-      <w:r>
-        <w:rPr>
-          <w:sz w:val="28"/>
-          <w:szCs w:val="28"/>
-          <w:lang w:val="en-GB"/>
-        </w:rPr>
-        <w:t>Suzana</w:t>
-      </w:r>
-      <w:proofErr w:type="spellEnd"/>
-      <w:r>
-        <w:rPr>
-          <w:sz w:val="28"/>
-          <w:szCs w:val="28"/>
-          <w:lang w:val="en-GB"/>
-        </w:rPr>
-        <w:t xml:space="preserve"> </w:t>
-      </w:r>
-      <w:r>
-        <w:rPr>
-          <w:sz w:val="28"/>
-          <w:szCs w:val="28"/>
-          <w:lang w:val="en-GB"/>
-        </w:rPr>
-        <w:t xml:space="preserve">spent her entire life in Brazil, where she now enjoys a peaceful retirement in </w:t>
-      </w:r>
-      <w:proofErr w:type="spellStart"/>
-      <w:r>
-        <w:rPr>
-          <w:sz w:val="28"/>
-          <w:szCs w:val="28"/>
-          <w:lang w:val="en-GB"/>
-        </w:rPr>
-        <w:t>Bangu</w:t>
-      </w:r>
-      <w:proofErr w:type="spellEnd"/>
-      <w:r>
-        <w:rPr>
-          <w:sz w:val="28"/>
-          <w:szCs w:val="28"/>
-          <w:lang w:val="en-GB"/>
-        </w:rPr>
-        <w:t xml:space="preserve">, Rio de Janeiro. She often takes care of her grandchildren as their single father, her son, spends most of his time working at sea to provide for his family. </w:t>
-      </w:r>
-      <w:proofErr w:type="spellStart"/>
-      <w:r>
-        <w:rPr>
-          <w:sz w:val="28"/>
-          <w:szCs w:val="28"/>
-          <w:lang w:val="en-GB"/>
-        </w:rPr>
-        <w:t>Suzana</w:t>
-      </w:r>
-      <w:proofErr w:type="spellEnd"/>
-      <w:r>
-        <w:rPr>
-          <w:sz w:val="28"/>
-          <w:szCs w:val="28"/>
-          <w:lang w:val="en-GB"/>
-        </w:rPr>
-        <w:t xml:space="preserve"> places family above all, and desires the best for her grandchildren; she </w:t>
+    </w:p>
+    <w:p>
+      <w:pPr>
+        <w:rPr>
+          <w:sz w:val="28"/>
+          <w:szCs w:val="28"/>
+          <w:lang w:val="en-GB"/>
+        </w:rPr>
+      </w:pPr>
+    </w:p>
+    <w:p>
+      <w:pPr>
+        <w:rPr>
+          <w:sz w:val="28"/>
+          <w:szCs w:val="28"/>
+          <w:lang w:val="en-GB"/>
+        </w:rPr>
+      </w:pPr>
+      <w:r>
+        <w:rPr>
+          <w:sz w:val="28"/>
+          <w:szCs w:val="28"/>
+          <w:lang w:val="en-GB"/>
+        </w:rPr>
+        <w:t xml:space="preserve">Suzana </w:t>
+      </w:r>
+      <w:r>
+        <w:rPr>
+          <w:sz w:val="28"/>
+          <w:szCs w:val="28"/>
+          <w:lang w:val="en-GB"/>
+        </w:rPr>
+        <w:t xml:space="preserve">spent her entire life in Brazil, where she now enjoys a peaceful retirement in Bangu, Rio de Janeiro. She often takes care of her grandchildren as their single father, her son, spends most of his time working at sea to provide for his family. Suzana places family above all, and desires the best for her grandchildren; she </w:t>
       </w:r>
       <w:r>
         <w:rPr>
@@ -627,7 +531,6 @@
         </w:rPr>
         <w:t xml:space="preserve"> to keep up with her time, and is a regular user of </w:t>
       </w:r>
-      <w:proofErr w:type="spellStart"/>
       <w:r>
         <w:rPr>
           <w:sz w:val="28"/>
@@ -644,7 +547,6 @@
         </w:rPr>
         <w:t>Sandwich</w:t>
       </w:r>
-      <w:proofErr w:type="spellEnd"/>
       <w:r>
         <w:rPr>
           <w:sz w:val="28"/>
@@ -668,61 +570,7 @@
           <w:szCs w:val="28"/>
           <w:lang w:val="en-GB"/>
         </w:rPr>
-        <w:t xml:space="preserve">Aside from trying out the different sandwiches, </w:t>
-      </w:r>
-      <w:proofErr w:type="spellStart"/>
-      <w:r>
-        <w:rPr>
-          <w:sz w:val="28"/>
-          <w:szCs w:val="28"/>
-          <w:lang w:val="en-GB"/>
-        </w:rPr>
-        <w:t>Suzana</w:t>
-      </w:r>
-      <w:proofErr w:type="spellEnd"/>
-      <w:r>
-        <w:rPr>
-          <w:sz w:val="28"/>
-          <w:szCs w:val="28"/>
-          <w:lang w:val="en-GB"/>
-        </w:rPr>
-        <w:t xml:space="preserve"> also likes to upload her own creations which often comprise local Brazilian ingredients such as Brazil nuts, </w:t>
-      </w:r>
-      <w:proofErr w:type="spellStart"/>
-      <w:r>
-        <w:rPr>
-          <w:sz w:val="28"/>
-          <w:szCs w:val="28"/>
-          <w:lang w:val="en-GB"/>
-        </w:rPr>
-        <w:t>erva</w:t>
-      </w:r>
-      <w:proofErr w:type="spellEnd"/>
-      <w:r>
-        <w:rPr>
-          <w:sz w:val="28"/>
-          <w:szCs w:val="28"/>
-          <w:lang w:val="en-GB"/>
-        </w:rPr>
-        <w:t xml:space="preserve"> mate or </w:t>
-      </w:r>
-      <w:proofErr w:type="spellStart"/>
-      <w:r>
-        <w:rPr>
-          <w:sz w:val="28"/>
-          <w:szCs w:val="28"/>
-          <w:lang w:val="en-GB"/>
-        </w:rPr>
-        <w:t>coloral</w:t>
-      </w:r>
-      <w:proofErr w:type="spellEnd"/>
-      <w:r>
-        <w:rPr>
-          <w:sz w:val="28"/>
-          <w:szCs w:val="28"/>
-          <w:lang w:val="en-GB"/>
-        </w:rPr>
-        <w:t>.</w:t>
+        <w:t>Aside from trying out the different sandwiches, Suzana also likes to upload her own creations which often comprise local Brazilian ingredients such as Brazil nuts, erva mate or coloral.</w:t>
       </w:r>
     </w:p>
     <w:p>
@@ -759,7 +607,7 @@
           <w:noProof/>
           <w:sz w:val="40"/>
           <w:szCs w:val="40"/>
-          <w:lang w:val="en-GB"/>
+          <w:lang w:val="en-GB" w:eastAsia="en-GB"/>
         </w:rPr>
         <w:lastRenderedPageBreak/>
         <w:drawing>
@@ -984,16 +832,14 @@
         </w:rPr>
         <w:t xml:space="preserve">Andrew has created his own </w:t>
       </w:r>
-      <w:proofErr w:type="spellStart"/>
-      <w:r>
-        <w:rPr>
-          <w:sz w:val="28"/>
-          <w:szCs w:val="28"/>
-          <w:lang w:val="en-GB"/>
-        </w:rPr>
-        <w:t>startup</w:t>
-      </w:r>
-      <w:proofErr w:type="spellEnd"/>
+      <w:r>
+        <w:rPr>
+          <w:sz w:val="28"/>
+          <w:szCs w:val="28"/>
+          <w:lang w:val="en-GB"/>
+        </w:rPr>
+        <w:t>start-up</w:t>
+      </w:r>
       <w:r>
         <w:rPr>
           <w:sz w:val="28"/>
@@ -1002,7 +848,6 @@
         </w:rPr>
         <w:t xml:space="preserve"> 5 years ago which has since then experienced growing success. This comes at a price, as Andrew must work around 50 hours per week to ensure the well-being of his company. As a result, he does not have time to go out for lunch and often finds himself eating in his office. He has discovered </w:t>
       </w:r>
-      <w:proofErr w:type="spellStart"/>
       <w:r>
         <w:rPr>
           <w:sz w:val="28"/>
@@ -1019,14 +864,29 @@
         </w:rPr>
         <w:t>Sandwich</w:t>
       </w:r>
-      <w:proofErr w:type="spellEnd"/>
-      <w:r>
-        <w:rPr>
-          <w:sz w:val="28"/>
-          <w:szCs w:val="28"/>
-          <w:lang w:val="en-GB"/>
-        </w:rPr>
-        <w:t xml:space="preserve"> when he realised he was not having proper healthy meals, which was taking a toll on his efficiency at work. He decided to use this website to make himself a sandwich early in the morning before he left for work. His primary concern is the nutritional value of his meals, as he wants to make sure he remains productive. He </w:t>
+      <w:r>
+        <w:rPr>
+          <w:sz w:val="28"/>
+          <w:szCs w:val="28"/>
+          <w:lang w:val="en-GB"/>
+        </w:rPr>
+        <w:t xml:space="preserve"> when he realised he was not having proper healthy meals, which was taking a toll on his efficiency at work. He decided to use this website to make himself a sandwich early in the morning before he left for work. His primary concern is the </w:t>
+      </w:r>
+      <w:r>
+        <w:rPr>
+          <w:sz w:val="28"/>
+          <w:szCs w:val="28"/>
+          <w:lang w:val="en-GB"/>
+        </w:rPr>
+        <w:t>calories included in</w:t>
+      </w:r>
+      <w:r>
+        <w:rPr>
+          <w:sz w:val="28"/>
+          <w:szCs w:val="28"/>
+          <w:lang w:val="en-GB"/>
+        </w:rPr>
+        <w:t xml:space="preserve"> his meals, as he wants to make sure he remains productive. He </w:t>
       </w:r>
       <w:r>
         <w:rPr>
@@ -1065,7 +925,7 @@
 </file>
 
 <file path=word/styles.xml><?xml version="1.0" encoding="utf-8"?>
-<w:styles xmlns:mc="http://schemas.openxmlformats.org/markup-compatibility/2006" xmlns:r="http://schemas.openxmlformats.org/officeDocument/2006/relationships" xmlns:w="http://schemas.openxmlformats.org/wordprocessingml/2006/main" xmlns:w14="http://schemas.microsoft.com/office/word/2010/wordml" xmlns:w15="http://schemas.microsoft.com/office/word/2012/wordml" xmlns:w16cid="http://schemas.microsoft.com/office/word/2016/wordml/cid" xmlns:w16se="http://schemas.microsoft.com/office/word/2015/wordml/symex" mc:Ignorable="w14 w15 w16se w16cid">
+<w:styles xmlns:mc="http://schemas.openxmlformats.org/markup-compatibility/2006" xmlns:r="http://schemas.openxmlformats.org/officeDocument/2006/relationships" xmlns:w="http://schemas.openxmlformats.org/wordprocessingml/2006/main" xmlns:w14="http://schemas.microsoft.com/office/word/2010/wordml" xmlns:w15="http://schemas.microsoft.com/office/word/2012/wordml" mc:Ignorable="w14 w15">
   <w:docDefaults>
     <w:rPrDefault>
       <w:rPr>
@@ -1081,7 +941,7 @@
       </w:pPr>
     </w:pPrDefault>
   </w:docDefaults>
-  <w:latentStyles w:defLockedState="0" w:defUIPriority="99" w:defSemiHidden="0" w:defUnhideWhenUsed="0" w:defQFormat="0" w:count="375">
+  <w:latentStyles w:defLockedState="0" w:defUIPriority="99" w:defSemiHidden="0" w:defUnhideWhenUsed="0" w:defQFormat="0" w:count="371">
     <w:lsdException w:name="Normal" w:uiPriority="0" w:qFormat="1"/>
     <w:lsdException w:name="heading 1" w:uiPriority="9" w:qFormat="1"/>
     <w:lsdException w:name="heading 2" w:semiHidden="1" w:uiPriority="9" w:unhideWhenUsed="1" w:qFormat="1"/>
@@ -1453,22 +1313,18 @@
     <w:lsdException w:name="List Table 5 Dark Accent 6" w:uiPriority="50"/>
     <w:lsdException w:name="List Table 6 Colorful Accent 6" w:uiPriority="51"/>
     <w:lsdException w:name="List Table 7 Colorful Accent 6" w:uiPriority="52"/>
-    <w:lsdException w:name="Mention" w:semiHidden="1" w:unhideWhenUsed="1"/>
-    <w:lsdException w:name="Smart Hyperlink" w:semiHidden="1" w:unhideWhenUsed="1"/>
-    <w:lsdException w:name="Hashtag" w:semiHidden="1" w:unhideWhenUsed="1"/>
-    <w:lsdException w:name="Unresolved Mention" w:semiHidden="1" w:unhideWhenUsed="1"/>
   </w:latentStyles>
   <w:style w:type="paragraph" w:default="1" w:styleId="Normal">
     <w:name w:val="Normal"/>
     <w:qFormat/>
   </w:style>
-  <w:style w:type="character" w:default="1" w:styleId="Policepardfaut">
+  <w:style w:type="character" w:default="1" w:styleId="DefaultParagraphFont">
     <w:name w:val="Default Paragraph Font"/>
     <w:uiPriority w:val="1"/>
     <w:semiHidden/>
     <w:unhideWhenUsed/>
   </w:style>
-  <w:style w:type="table" w:default="1" w:styleId="TableauNormal">
+  <w:style w:type="table" w:default="1" w:styleId="TableNormal">
     <w:name w:val="Normal Table"/>
     <w:uiPriority w:val="99"/>
     <w:semiHidden/>
@@ -1483,15 +1339,15 @@
       </w:tblCellMar>
     </w:tblPr>
   </w:style>
-  <w:style w:type="numbering" w:default="1" w:styleId="Aucuneliste">
+  <w:style w:type="numbering" w:default="1" w:styleId="NoList">
     <w:name w:val="No List"/>
     <w:uiPriority w:val="99"/>
     <w:semiHidden/>
     <w:unhideWhenUsed/>
   </w:style>
-  <w:style w:type="character" w:styleId="Lienhypertexte">
+  <w:style w:type="character" w:styleId="Hyperlink">
     <w:name w:val="Hyperlink"/>
-    <w:basedOn w:val="Policepardfaut"/>
+    <w:basedOn w:val="DefaultParagraphFont"/>
     <w:uiPriority w:val="99"/>
     <w:semiHidden/>
     <w:unhideWhenUsed/>

</xml_diff>